<commit_message>
correlation and other stuff
</commit_message>
<xml_diff>
--- a/KC_Housing_Writeup.docx
+++ b/KC_Housing_Writeup.docx
@@ -207,13 +207,8 @@
     </w:p>
     <w:p>
       <w:r>
-        <w:t>* **condition** - How good the condition is (</w:t>
-      </w:r>
-      <w:proofErr w:type="gramStart"/>
-      <w:r>
-        <w:t>Overall )</w:t>
-      </w:r>
-      <w:proofErr w:type="gramEnd"/>
+        <w:t>* **condition** - How good the condition is (Overall )</w:t>
+      </w:r>
     </w:p>
     <w:p>
       <w:r>
@@ -314,61 +309,36 @@
         <w:t>* **sqft_lot15** - The square footage of the land lots of the nearest 15 neighbors</w:t>
       </w:r>
     </w:p>
-    <w:p>
-      <w:r>
-        <w:t>j</w:t>
+    <w:p/>
+    <w:p>
+      <w:r>
+        <w:t xml:space="preserve">Questions: how to model geolocation with house price?  </w:t>
+      </w:r>
+    </w:p>
+    <w:p>
+      <w:r>
+        <w:t>For floors, condition, view, treat them as numerical value, is that okay?</w:t>
+      </w:r>
+    </w:p>
+    <w:p>
+      <w:r>
+        <w:t xml:space="preserve">I decide to drop view, </w:t>
+      </w:r>
+      <w:proofErr w:type="spellStart"/>
+      <w:r>
+        <w:t>yr_renovated</w:t>
+      </w:r>
+      <w:proofErr w:type="spellEnd"/>
+      <w:r>
+        <w:t xml:space="preserve">. </w:t>
+      </w:r>
+    </w:p>
+    <w:p>
+      <w:r>
+        <w:t>For grade, condition, is it better to use binning or keep as they are now?</w:t>
       </w:r>
       <w:bookmarkStart w:id="0" w:name="_GoBack"/>
       <w:bookmarkEnd w:id="0"/>
-    </w:p>
-    <w:p>
-      <w:pPr>
-        <w:pStyle w:val="Heading2"/>
-      </w:pPr>
-      <w:r>
-        <w:t xml:space="preserve">Notes: </w:t>
-      </w:r>
-    </w:p>
-    <w:p>
-      <w:pPr>
-        <w:pStyle w:val="ListParagraph"/>
-        <w:numPr>
-          <w:ilvl w:val="0"/>
-          <w:numId w:val="1"/>
-        </w:numPr>
-      </w:pPr>
-      <w:r>
-        <w:t>Don’t need to worry about Collinearity, correct?</w:t>
-      </w:r>
-    </w:p>
-    <w:p>
-      <w:pPr>
-        <w:pStyle w:val="ListParagraph"/>
-        <w:numPr>
-          <w:ilvl w:val="0"/>
-          <w:numId w:val="1"/>
-        </w:numPr>
-      </w:pPr>
-      <w:r>
-        <w:t xml:space="preserve">Can I drop variables if I have rationale? Like 3000+ missing value? </w:t>
-      </w:r>
-    </w:p>
-    <w:p>
-      <w:pPr>
-        <w:pStyle w:val="ListParagraph"/>
-        <w:numPr>
-          <w:ilvl w:val="0"/>
-          <w:numId w:val="1"/>
-        </w:numPr>
-      </w:pPr>
-      <w:proofErr w:type="gramStart"/>
-      <w:r>
-        <w:t>Will</w:t>
-      </w:r>
-      <w:proofErr w:type="gramEnd"/>
-      <w:r>
-        <w:t xml:space="preserve"> I be evaluated based on code hygiene or reproductive or not? </w:t>
-      </w:r>
     </w:p>
     <w:p/>
     <w:p/>

</xml_diff>